<commit_message>
revised guidelines and updated attendance
</commit_message>
<xml_diff>
--- a/Artifacts/Coding Standards and Guidelines.docx
+++ b/Artifacts/Coding Standards and Guidelines.docx
@@ -571,6 +571,122 @@
       </w:pPr>
       <w:r>
         <w:t>Make variable names and function names descriptive and explanatory of intent</w:t>
+      </w:r>
+    </w:p>
+    <w:p>
+      <w:pPr>
+        <w:pStyle w:val="ListParagraph"/>
+        <w:numPr>
+          <w:ilvl w:val="0"/>
+          <w:numId w:val="3"/>
+        </w:numPr>
+        <w:spacing w:line="360" w:lineRule="auto"/>
+      </w:pPr>
+      <w:r>
+        <w:t>Write code with shortest execution time in mind</w:t>
+      </w:r>
+      <w:r>
+        <w:t xml:space="preserve"> (when appropriate)</w:t>
+      </w:r>
+    </w:p>
+    <w:p>
+      <w:pPr>
+        <w:pStyle w:val="ListParagraph"/>
+        <w:numPr>
+          <w:ilvl w:val="0"/>
+          <w:numId w:val="3"/>
+        </w:numPr>
+        <w:spacing w:line="360" w:lineRule="auto"/>
+      </w:pPr>
+      <w:r>
+        <w:t>Account for user-input validation</w:t>
+      </w:r>
+    </w:p>
+    <w:p>
+      <w:pPr>
+        <w:pStyle w:val="ListParagraph"/>
+        <w:numPr>
+          <w:ilvl w:val="1"/>
+          <w:numId w:val="3"/>
+        </w:numPr>
+        <w:spacing w:line="360" w:lineRule="auto"/>
+      </w:pPr>
+      <w:r>
+        <w:t>A function that type-checks and bound-checks for error</w:t>
+      </w:r>
+      <w:r>
+        <w:t>s</w:t>
+      </w:r>
+    </w:p>
+    <w:p>
+      <w:pPr>
+        <w:pStyle w:val="ListParagraph"/>
+        <w:numPr>
+          <w:ilvl w:val="0"/>
+          <w:numId w:val="3"/>
+        </w:numPr>
+        <w:spacing w:line="360" w:lineRule="auto"/>
+      </w:pPr>
+      <w:r>
+        <w:t>Use a constant at start of program to keep variables from changing</w:t>
+      </w:r>
+    </w:p>
+    <w:p>
+      <w:pPr>
+        <w:pStyle w:val="ListParagraph"/>
+        <w:numPr>
+          <w:ilvl w:val="1"/>
+          <w:numId w:val="3"/>
+        </w:numPr>
+        <w:spacing w:line="360" w:lineRule="auto"/>
+      </w:pPr>
+      <w:r>
+        <w:t>Keeps program organized</w:t>
+      </w:r>
+    </w:p>
+    <w:p>
+      <w:pPr>
+        <w:pStyle w:val="ListParagraph"/>
+        <w:numPr>
+          <w:ilvl w:val="0"/>
+          <w:numId w:val="3"/>
+        </w:numPr>
+        <w:spacing w:line="360" w:lineRule="auto"/>
+      </w:pPr>
+      <w:r>
+        <w:t>Maintain proper indentation practices throughout the code</w:t>
+      </w:r>
+    </w:p>
+    <w:p>
+      <w:pPr>
+        <w:pStyle w:val="ListParagraph"/>
+        <w:numPr>
+          <w:ilvl w:val="1"/>
+          <w:numId w:val="3"/>
+        </w:numPr>
+        <w:spacing w:line="360" w:lineRule="auto"/>
+      </w:pPr>
+      <w:r>
+        <w:t>Neater, easier on the eyes</w:t>
+      </w:r>
+    </w:p>
+    <w:p>
+      <w:pPr>
+        <w:pStyle w:val="ListParagraph"/>
+        <w:numPr>
+          <w:ilvl w:val="0"/>
+          <w:numId w:val="3"/>
+        </w:numPr>
+        <w:spacing w:line="360" w:lineRule="auto"/>
+      </w:pPr>
+      <w:r>
+        <w:t xml:space="preserve">Function prototypes in Header file, function definitions in Source file, and </w:t>
+      </w:r>
+      <w:r>
+        <w:t>m</w:t>
+      </w:r>
+      <w:r>
+        <w:t>ain program in Main file</w:t>
       </w:r>
     </w:p>
     <w:p>

</xml_diff>